<commit_message>
updates to the update
</commit_message>
<xml_diff>
--- a/9-10-18-research-status.docx
+++ b/9-10-18-research-status.docx
@@ -55,31 +55,80 @@
         </w:rPr>
       </w:pPr>
       <w:r>
-        <w:t xml:space="preserve">Utilizing BLS occupational data as a main mode of analysis, alongside a consideration of Lexington’s designated opportunity zones </w:t>
+        <w:t>Utilizing BLS occupational data as a main mode of analysis</w:t>
+      </w:r>
+    </w:p>
+    <w:p>
+      <w:pPr>
+        <w:pStyle w:val="ListParagraph"/>
+        <w:numPr>
+          <w:ilvl w:val="0"/>
+          <w:numId w:val="1"/>
+        </w:numPr>
+        <w:rPr>
+          <w:b/>
+        </w:rPr>
+      </w:pPr>
+      <w:r>
+        <w:t xml:space="preserve">Considering </w:t>
+      </w:r>
+      <w:proofErr w:type="spellStart"/>
+      <w:r>
+        <w:t>l</w:t>
+      </w:r>
+      <w:r>
+        <w:t>exington’s</w:t>
+      </w:r>
+      <w:proofErr w:type="spellEnd"/>
+      <w:r>
+        <w:t xml:space="preserve"> designated opportunity zones </w:t>
       </w:r>
       <w:r>
         <w:t xml:space="preserve">and their demographic characteristics </w:t>
       </w:r>
-      <w:r>
-        <w:t>(Census tracts 1.01, 1.02, 2, 3, 9, 11, 13)</w:t>
-      </w:r>
-    </w:p>
-    <w:p>
-      <w:pPr>
-        <w:rPr>
-          <w:b/>
-        </w:rPr>
-      </w:pPr>
-      <w:r>
-        <w:rPr>
-          <w:b/>
-        </w:rPr>
-        <w:t>Findings:</w:t>
-      </w:r>
-    </w:p>
-    <w:p>
-      <w:r>
-        <w:t>(forthcoming)</w:t>
+    </w:p>
+    <w:p>
+      <w:pPr>
+        <w:pStyle w:val="ListParagraph"/>
+        <w:numPr>
+          <w:ilvl w:val="1"/>
+          <w:numId w:val="1"/>
+        </w:numPr>
+        <w:rPr>
+          <w:b/>
+        </w:rPr>
+      </w:pPr>
+      <w:r>
+        <w:t>7 Opportunity zones: c</w:t>
+      </w:r>
+      <w:r>
+        <w:t>ensus tracts 1.01, 1.02, 2, 3, 9, 11, 13)</w:t>
+      </w:r>
+    </w:p>
+    <w:p>
+      <w:pPr>
+        <w:pStyle w:val="ListParagraph"/>
+        <w:numPr>
+          <w:ilvl w:val="0"/>
+          <w:numId w:val="1"/>
+        </w:numPr>
+        <w:rPr>
+          <w:b/>
+        </w:rPr>
+      </w:pPr>
+      <w:r>
+        <w:t xml:space="preserve">Implementing </w:t>
+      </w:r>
+      <w:proofErr w:type="spellStart"/>
+      <w:r>
+        <w:t>Github</w:t>
+      </w:r>
+      <w:proofErr w:type="spellEnd"/>
+      <w:r>
+        <w:t xml:space="preserve"> version control and using Git Bash to organize and publish all research</w:t>
+      </w:r>
+      <w:r>
+        <w:t>/analysis/findings</w:t>
       </w:r>
     </w:p>
     <w:p>
@@ -106,12 +155,13 @@
         <w:spacing w:after="0"/>
       </w:pPr>
       <w:r>
-        <w:t>Ready-made BLS</w:t>
-      </w:r>
-      <w:bookmarkStart w:id="0" w:name="_GoBack"/>
-      <w:bookmarkEnd w:id="0"/>
-      <w:r>
-        <w:t xml:space="preserve"> demographic visualizations:</w:t>
+        <w:t xml:space="preserve">Ready-made BLS demographic </w:t>
+      </w:r>
+      <w:r>
+        <w:t xml:space="preserve">labor statistics </w:t>
+      </w:r>
+      <w:r>
+        <w:t>visualizations:</w:t>
       </w:r>
     </w:p>
     <w:p>
@@ -169,33 +219,65 @@
       </w:r>
     </w:p>
     <w:p>
-      <w:pPr>
-        <w:rPr>
-          <w:b/>
-        </w:rPr>
-      </w:pPr>
       <w:hyperlink r:id="rId7" w:history="1">
         <w:r>
           <w:rPr>
             <w:rStyle w:val="Hyperlink"/>
-            <w:b/>
           </w:rPr>
           <w:t>https://www.forbes.com/sites/ianaltman/2017/12/05/the-top-business-trends-that-will-drive-success-in-2018/#24f92a4e701a</w:t>
         </w:r>
       </w:hyperlink>
     </w:p>
     <w:p>
-      <w:pPr>
-        <w:rPr>
-          <w:b/>
-        </w:rPr>
-      </w:pPr>
-      <w:r>
-        <w:rPr>
-          <w:b/>
-        </w:rPr>
-        <w:t>https://www.lexingtonky.gov/sites/default/files/2016-12/Economic%20Indicators.pdf</w:t>
-      </w:r>
+      <w:hyperlink r:id="rId8" w:history="1">
+        <w:r>
+          <w:rPr>
+            <w:rStyle w:val="Hyperlink"/>
+          </w:rPr>
+          <w:t>https://www.lexingtonky.gov/sites/default/files/2016-12/Economic%20Indicators.pdf</w:t>
+        </w:r>
+      </w:hyperlink>
+    </w:p>
+    <w:p>
+      <w:hyperlink r:id="rId9" w:history="1">
+        <w:r>
+          <w:rPr>
+            <w:rStyle w:val="Hyperlink"/>
+          </w:rPr>
+          <w:t>http://www.thinkkentucky.com/OZ/</w:t>
+        </w:r>
+      </w:hyperlink>
+      <w:r>
+        <w:t xml:space="preserve"> (opportunity zones map [may have</w:t>
+      </w:r>
+      <w:r>
+        <w:t xml:space="preserve"> demographic</w:t>
+      </w:r>
+      <w:r>
+        <w:t xml:space="preserve"> data embedded])</w:t>
+      </w:r>
+    </w:p>
+    <w:p>
+      <w:pPr>
+        <w:rPr>
+          <w:b/>
+        </w:rPr>
+      </w:pPr>
+      <w:r>
+        <w:rPr>
+          <w:b/>
+        </w:rPr>
+        <w:t>Findings:</w:t>
+      </w:r>
+    </w:p>
+    <w:p>
+      <w:r>
+        <w:t>(forthcoming)</w:t>
+      </w:r>
+    </w:p>
+    <w:p>
+      <w:bookmarkStart w:id="0" w:name="_GoBack"/>
+      <w:bookmarkEnd w:id="0"/>
     </w:p>
     <w:p>
       <w:pPr>
@@ -239,7 +321,7 @@
         <w:rFonts w:ascii="Symbol" w:hAnsi="Symbol" w:hint="default"/>
       </w:rPr>
     </w:lvl>
-    <w:lvl w:ilvl="1" w:tplc="04090003" w:tentative="1">
+    <w:lvl w:ilvl="1" w:tplc="04090003">
       <w:start w:val="1"/>
       <w:numFmt w:val="bullet"/>
       <w:lvlText w:val="o"/>

</xml_diff>